<commit_message>
created StRS for each stakeholder
</commit_message>
<xml_diff>
--- a/Developers StRS.docx
+++ b/Developers StRS.docx
@@ -7,20 +7,6 @@
         <w:pStyle w:val="Title"/>
         <w:rPr>
           <w:sz w:val="44"/>
-        </w:rPr>
-      </w:pPr>
-      <w:r>
-        <w:rPr>
-          <w:sz w:val="44"/>
-        </w:rPr>
-        <w:t>ΠΡΟΤΥΠΟ ΔΟΜΗΣ 1</w:t>
-      </w:r>
-    </w:p>
-    <w:p>
-      <w:pPr>
-        <w:pStyle w:val="Title"/>
-        <w:rPr>
-          <w:sz w:val="44"/>
           <w:lang w:val="en-US"/>
         </w:rPr>
       </w:pPr>
@@ -103,31 +89,11 @@
         <w:pStyle w:val="Subtitle"/>
         <w:rPr/>
       </w:pPr>
-      <w:r>
-        <w:rPr/>
-        <w:t>[ΤΙΤΛΟΣ ΕΜΠΛΕΚΟΜΕΝΟΥ ΜΕΡΟΥΣ]</w:t>
-      </w:r>
-    </w:p>
-    <w:p>
-      <w:pPr>
-        <w:pStyle w:val="Description"/>
-        <w:rPr/>
-      </w:pPr>
-      <w:r>
-        <w:rPr/>
-        <w:t>Συμπληρώνεται ένα έγγραφο για κάθε εμπλεκόμενο μέρος</w:t>
-      </w:r>
-    </w:p>
-    <w:p>
-      <w:pPr>
-        <w:pStyle w:val="Description"/>
-        <w:rPr/>
-      </w:pPr>
       <w:bookmarkStart w:id="0" w:name="_GoBack"/>
       <w:bookmarkEnd w:id="0"/>
       <w:r>
         <w:rPr/>
-        <w:t>Ελάχιστα εμπλεκόμενα μέρη: 1) οι χρήστες</w:t>
+        <w:t>Σχεδιαστές Λογισμικού/Software Developers</w:t>
       </w:r>
     </w:p>
     <w:p>
@@ -188,7 +154,21 @@
           <w:sz w:val="21"/>
           <w:szCs w:val="21"/>
         </w:rPr>
-        <w:t>Σκοπός του πληροφοριακού συστήματος “benzinadika”, εφεξής project, είναι η ανάπτυξη ενός διαδικτυακού παρατηρητηρίου τιμών για πρατήρια καυσίμων, όπου οι χρήστες θα είναι σε θέση να προσθέσουν πρατήρια και τιμές για κάθε είδος καύσιμου, να βλέπουν και να συγκρίνουν τις τιμές καθώς και να πλοηγούνται στα πρατήρια. Στόχος είναι η απλή και χρήσιμη ενημέρωση των χρηστών για τον οικονομικό ανεφοδιασμό των οχημάτων τους.</w:t>
+        <w:t xml:space="preserve">Σκοπός του πληροφοριακού συστήματος “benzinadika”, εφεξής </w:t>
+      </w:r>
+      <w:r>
+        <w:rPr>
+          <w:sz w:val="21"/>
+          <w:szCs w:val="21"/>
+        </w:rPr>
+        <w:t xml:space="preserve">αναφερόμενο ως έργο ή/και </w:t>
+      </w:r>
+      <w:r>
+        <w:rPr>
+          <w:sz w:val="21"/>
+          <w:szCs w:val="21"/>
+        </w:rPr>
+        <w:t>project, είναι η ανάπτυξη ενός διαδικτυακού παρατηρητηρίου τιμών για πρατήρια καυσίμων, όπου οι χρήστες θα είναι σε θέση να προσθέσουν πρατήρια και τιμές για κάθε είδος καύσιμου, να βλέπουν και να συγκρίνουν τις τιμές καθώς και να πλοηγούνται στα πρατήρια. Στόχος είναι η απλή και χρήσιμη ενημέρωση των χρηστών για τον οικονομικό ανεφοδιασμό των οχημάτων τους.</w:t>
       </w:r>
     </w:p>
     <w:p>
@@ -776,7 +756,7 @@
           <w:sz w:val="22"/>
           <w:szCs w:val="22"/>
         </w:rPr>
-        <w:t>4.1.2.4 Αποσύνδεση χρήστη</w:t>
+        <w:t>4.1.2.4 Συλλογή πόντων</w:t>
       </w:r>
     </w:p>
     <w:p>
@@ -798,6 +778,50 @@
           <w:sz w:val="22"/>
           <w:szCs w:val="22"/>
         </w:rPr>
+        <w:t>Ο εγγεγραμμένος χρήστης, έχοντας εισάγει νέες τιμές σε βενζινάδικο που συμμετέχει σε πρόγραμμα συλλογής πόντων, θα κερδίζει ένα συμφωνημένο με το βενζινάδικο ποσό πόντων.</w:t>
+      </w:r>
+    </w:p>
+    <w:p>
+      <w:pPr>
+        <w:pStyle w:val="Normal"/>
+        <w:widowControl/>
+        <w:suppressAutoHyphens w:val="true"/>
+        <w:bidi w:val="0"/>
+        <w:spacing w:before="120" w:after="0"/>
+        <w:ind w:left="1080" w:right="0" w:hanging="0"/>
+        <w:jc w:val="both"/>
+        <w:rPr>
+          <w:sz w:val="22"/>
+          <w:szCs w:val="22"/>
+        </w:rPr>
+      </w:pPr>
+      <w:r>
+        <w:rPr>
+          <w:sz w:val="22"/>
+          <w:szCs w:val="22"/>
+        </w:rPr>
+        <w:t>4.1.2.5 Αποσύνδεση χρήστη</w:t>
+      </w:r>
+    </w:p>
+    <w:p>
+      <w:pPr>
+        <w:pStyle w:val="Normal"/>
+        <w:widowControl/>
+        <w:suppressAutoHyphens w:val="true"/>
+        <w:bidi w:val="0"/>
+        <w:spacing w:before="120" w:after="0"/>
+        <w:ind w:left="1928" w:right="0" w:hanging="0"/>
+        <w:jc w:val="both"/>
+        <w:rPr>
+          <w:sz w:val="22"/>
+          <w:szCs w:val="22"/>
+        </w:rPr>
+      </w:pPr>
+      <w:r>
+        <w:rPr>
+          <w:sz w:val="22"/>
+          <w:szCs w:val="22"/>
+        </w:rPr>
         <w:t>Ο εγγεγραμμένος χρήστης μπορεί να αποσυνδεθεί και να επιστρέψει στην περίπτωση αναγνώστη με την επιλογή κατάλληλου κουμπιού αποσύνδεσης.</w:t>
       </w:r>
     </w:p>
@@ -820,7 +844,7 @@
           <w:sz w:val="22"/>
           <w:szCs w:val="22"/>
         </w:rPr>
-        <w:t xml:space="preserve">4.1.2.5 Επικοινωνία με τους υπευθύνους του project </w:t>
+        <w:t xml:space="preserve">4.1.2.6 Επικοινωνία με τους υπευθύνους του project </w:t>
       </w:r>
     </w:p>
     <w:p>
@@ -1039,7 +1063,7 @@
           <w:sz w:val="22"/>
           <w:szCs w:val="22"/>
         </w:rPr>
-        <w:t xml:space="preserve">Ο διαχειριστής μπορεί να προσθέτει ετικέτες (tags) δίπλα από τα ονόματα χρηστών, για να καθορίσει ρόλους της επιλογής του, για παράδειγμα “ιδιοκτήτης πρατηρίου” ή “banned user”, με bold γραμματοσειρά </w:t>
+        <w:t xml:space="preserve">Ο διαχειριστής μπορεί να προσθέτει ετικέτες (tags) δίπλα από τα ονόματα χρηστών και δίπλα από τα ονόματα πρατηρίων, για να καθορίσει ρόλους της επιλογής του, για παράδειγμα “πρατήριο συλλογής πόντων” ή “banned user”, με bold γραμματοσειρά </w:t>
       </w:r>
       <w:r>
         <w:rPr>
@@ -1534,16 +1558,7 @@
           <w:shd w:fill="FFFF00" w:val="clear"/>
           <w:lang w:val="en-US" w:eastAsia="en-US" w:bidi="ar-SA"/>
         </w:rPr>
-        <w:t xml:space="preserve">discussed </w:t>
-      </w:r>
-      <w:r>
-        <w:rPr>
-          <w:sz w:val="22"/>
-          <w:szCs w:val="22"/>
-          <w:shd w:fill="FFFF00" w:val="clear"/>
-          <w:lang w:val="en-US" w:eastAsia="en-US" w:bidi="ar-SA"/>
-        </w:rPr>
-        <w:t>in its entirety</w:t>
+        <w:t>discussed in its entirety</w:t>
       </w:r>
       <w:r>
         <w:rPr>
@@ -1567,11 +1582,7 @@
       </w:pPr>
       <w:r>
         <w:rPr/>
-        <w:t>4.</w:t>
-      </w:r>
-      <w:r>
-        <w:rPr/>
-        <w:t>3.1 Αποκρισιμότητα σε ερωτήσεις (queries)</w:t>
+        <w:t>4.3.1 Αποκρισιμότητα σε ερωτήσεις (queries)</w:t>
       </w:r>
     </w:p>
     <w:p>
@@ -1593,7 +1604,7 @@
           <w:sz w:val="22"/>
           <w:szCs w:val="22"/>
         </w:rPr>
-        <w:t>Το back-end θα πρέπει να αποκρίνεται σε queries σε &lt;1 sec.</w:t>
+        <w:t>Το back-end θα πρέπει να αποκρίνεται σε queries σε όσο το δυνατόν ταχύτερο χρόνο.</w:t>
       </w:r>
     </w:p>
     <w:p>
@@ -1609,11 +1620,7 @@
       </w:pPr>
       <w:r>
         <w:rPr/>
-        <w:t>4.</w:t>
-      </w:r>
-      <w:r>
-        <w:rPr/>
-        <w:t>3.2 Αποκρισιμότητα στο περιβάλλον χρήστη</w:t>
+        <w:t>4.3.2 Αποκρισιμότητα στο περιβάλλον χρήστη</w:t>
       </w:r>
     </w:p>
     <w:p>
@@ -1635,7 +1642,7 @@
           <w:sz w:val="22"/>
           <w:szCs w:val="22"/>
         </w:rPr>
-        <w:t>Το front-end δε θα πρέπει να επαναφορτώνει τον χάρτη από την στιγμή φόρτωσής του, όποιες αλλαγές θα γίνονται στο ήδη φορτωμένο html.</w:t>
+        <w:t>Το front-end δε θα πρέπει να επαναφορτώνει στοιχεία που είναι απαραίτητα κατά την χρήση του project (σημαντικό ιδιαίτερα για τον χάρτη). Το front-end θα πρέπει να δίνει ενδείξεις φόρτωσης όποτε θα χρειαστεί σημαντική αναμονή (&gt;2sec) για την βέλτιστη εμπειρία χρήστη.</w:t>
       </w:r>
     </w:p>
     <w:p>
@@ -1651,11 +1658,7 @@
       </w:pPr>
       <w:r>
         <w:rPr/>
-        <w:t>4.</w:t>
-      </w:r>
-      <w:r>
-        <w:rPr/>
-        <w:t>3.3 Σταθερότητα υπηρεσίας</w:t>
+        <w:t>4.3.3 Σταθερότητα υπηρεσίας</w:t>
       </w:r>
     </w:p>
     <w:p>
@@ -1677,42 +1680,7 @@
           <w:sz w:val="22"/>
           <w:szCs w:val="22"/>
         </w:rPr>
-        <w:t>Το project</w:t>
-      </w:r>
-      <w:r>
-        <w:rPr>
-          <w:sz w:val="22"/>
-          <w:szCs w:val="22"/>
-        </w:rPr>
-        <w:t xml:space="preserve"> θα πρέπει να είναι διαθέσιμ</w:t>
-      </w:r>
-      <w:r>
-        <w:rPr>
-          <w:sz w:val="22"/>
-          <w:szCs w:val="22"/>
-        </w:rPr>
-        <w:t>ο</w:t>
-      </w:r>
-      <w:r>
-        <w:rPr>
-          <w:sz w:val="22"/>
-          <w:szCs w:val="22"/>
-        </w:rPr>
-        <w:t xml:space="preserve"> τουλάχιστον 99% (</w:t>
-      </w:r>
-      <w:r>
-        <w:rPr>
-          <w:sz w:val="22"/>
-          <w:szCs w:val="22"/>
-        </w:rPr>
-        <w:t>14,4 λεπτά downtime ανά ημέρα, ιδανικά μεταξύ των ωρών 00:00 – 06:00</w:t>
-      </w:r>
-      <w:r>
-        <w:rPr>
-          <w:sz w:val="22"/>
-          <w:szCs w:val="22"/>
-        </w:rPr>
-        <w:t>).</w:t>
+        <w:t>Το project θα πρέπει να είναι διαθέσιμο τουλάχιστον 99% (14,4 λεπτά downtime ανά ημέρα, ιδανικά μεταξύ των ωρών 00:00 – 06:00).</w:t>
       </w:r>
     </w:p>
     <w:p>
@@ -1728,11 +1696,7 @@
       </w:pPr>
       <w:r>
         <w:rPr/>
-        <w:t>4.</w:t>
-      </w:r>
-      <w:r>
-        <w:rPr/>
-        <w:t>3.4 Φιλικότητα προς το χρήστη</w:t>
+        <w:t>4.3.4 Φιλικότητα προς το χρήστη</w:t>
       </w:r>
     </w:p>
     <w:p>
@@ -1754,35 +1718,7 @@
           <w:sz w:val="22"/>
           <w:szCs w:val="22"/>
         </w:rPr>
-        <w:t xml:space="preserve">Το </w:t>
-      </w:r>
-      <w:r>
-        <w:rPr>
-          <w:sz w:val="22"/>
-          <w:szCs w:val="22"/>
-        </w:rPr>
-        <w:t>UI</w:t>
-      </w:r>
-      <w:r>
-        <w:rPr>
-          <w:sz w:val="22"/>
-          <w:szCs w:val="22"/>
-        </w:rPr>
-        <w:t xml:space="preserve"> θα πρέπει να </w:t>
-      </w:r>
-      <w:r>
-        <w:rPr>
-          <w:sz w:val="22"/>
-          <w:szCs w:val="22"/>
-        </w:rPr>
-        <w:t>προσαρμόζεται ανάλογα με τη συσκευή χρήσης ώστε να είναι εξίσου χρηστικό το project είτε χρησιμοποιείται από οθόνη υπολογιστή, είτε tablet, είτε smartphone</w:t>
-      </w:r>
-      <w:r>
-        <w:rPr>
-          <w:sz w:val="22"/>
-          <w:szCs w:val="22"/>
-        </w:rPr>
-        <w:t>.</w:t>
+        <w:t>Το UI θα πρέπει να προσαρμόζεται ανάλογα με τη συσκευή χρήσης ώστε να είναι εξίσου χρηστικό το project είτε χρησιμοποιείται από οθόνη υπολογιστή, είτε tablet, είτε smartphone.</w:t>
       </w:r>
     </w:p>
     <w:p>
@@ -1798,11 +1734,7 @@
       </w:pPr>
       <w:r>
         <w:rPr/>
-        <w:t>4.</w:t>
-      </w:r>
-      <w:r>
-        <w:rPr/>
-        <w:t>3.5 Ασφάλεια συστήματος</w:t>
+        <w:t>4.3.5 Ασφάλεια συστήματος</w:t>
       </w:r>
     </w:p>
     <w:p>
@@ -1824,42 +1756,7 @@
           <w:sz w:val="22"/>
           <w:szCs w:val="22"/>
         </w:rPr>
-        <w:t>Το</w:t>
-      </w:r>
-      <w:r>
-        <w:rPr>
-          <w:sz w:val="22"/>
-          <w:szCs w:val="22"/>
-        </w:rPr>
-        <w:t xml:space="preserve"> back-end</w:t>
-      </w:r>
-      <w:r>
-        <w:rPr>
-          <w:sz w:val="22"/>
-          <w:szCs w:val="22"/>
-        </w:rPr>
-        <w:t xml:space="preserve"> θα πρέπει να </w:t>
-      </w:r>
-      <w:r>
-        <w:rPr>
-          <w:sz w:val="22"/>
-          <w:szCs w:val="22"/>
-        </w:rPr>
-        <w:t>μην αποθηκεύει ή/και εκτελεί από τους χρήστες δεδομένα/κώδικα πέραν αυτών που είναι προδιαγεγραμμένων στο παρόν έγγραφο για την αποφυγή κακόβουλων επιθέσεων</w:t>
-      </w:r>
-      <w:r>
-        <w:rPr>
-          <w:sz w:val="22"/>
-          <w:szCs w:val="22"/>
-        </w:rPr>
-        <w:t xml:space="preserve">. </w:t>
-      </w:r>
-      <w:r>
-        <w:rPr>
-          <w:sz w:val="22"/>
-          <w:szCs w:val="22"/>
-        </w:rPr>
-        <w:t>Θα πρέπει επίσης κάθε λογισμικό που χρησιμοποιεί το back-end να είναι ενημερωμένο.</w:t>
+        <w:t>Το back-end θα πρέπει να μην αποθηκεύει ή/και εκτελεί από τους χρήστες δεδομένα/κώδικα πέραν αυτών που είναι προδιαγεγραμμένων στο παρόν έγγραφο για την αποφυγή κακόβουλων επιθέσεων. Θα πρέπει επίσης κάθε λογισμικό που χρησιμοποιεί το back-end να είναι ενημερωμένο, και να γίνονται τακτά αντίγραφα. Στόχος είναι η ελαχιστοποίηση της πιθανότητας ολικής καταστροφής των δεδομένων.</w:t>
       </w:r>
     </w:p>
     <w:p>
@@ -1951,7 +1848,7 @@
           <w:sz w:val="22"/>
           <w:szCs w:val="22"/>
         </w:rPr>
-        <w:t>, εφεξής user, πρέπει να έχει όλες τις δυνατότητες του αναγνώστη. Ο user πρέπει να έχει την δυνατότητα πρόσθεσης πρατηρίου καυσίμων, δίνοντας όνομα και τοποθεσία, καθώς και την δυνατότητα πρόσθεσης τιμών σε κάποια κατηγορία καυσίμου σε ένα επιλεγμένο πρατήριο, είτε μέσω web browser είτε μέσω RESTful web API.</w:t>
+        <w:t>, εφεξής user, πρέπει να έχει όλες τις δυνατότητες του αναγνώστη. Ο user πρέπει να έχει την δυνατότητα πρόσθεσης πρατηρίου καυσίμων, δίνοντας όνομα και τοποθεσία, καθώς και την δυνατότητα πρόσθεσης τιμών σε κάποια κατηγορία καυσίμου σε ένα επιλεγμένο πρατήριο, είτε μέσω web browser είτε μέσω RESTful web API. Ο user θα έχει τη δυνατότητα συλλογής πόντων απο επιλεγμένα πρατήρια.</w:t>
       </w:r>
     </w:p>
     <w:p>
@@ -1985,7 +1882,7 @@
           <w:sz w:val="22"/>
           <w:szCs w:val="22"/>
         </w:rPr>
-        <w:t>Ο διαχειριστής πρέπει να έχει τις δυνατότητες κλειδώματος χρήστη (ban) για οποιοδήποτε χρονικό διάστημα κρίνει απαραίτητο, καθώς και την ελευθερία να προσθέσει και να αφαιρέσει ετικέτες (tags) δίπλα από κάποιο όνομα χρήστη οι οποίες θα είναι ορατές σε όλους.</w:t>
+        <w:t>Ο διαχειριστής πρέπει να έχει τις δυνατότητες κλειδώματος χρήστη (ban) για οποιοδήποτε χρονικό διάστημα κρίνει απαραίτητο, καθώς και την ελευθερία να προσθέσει και να αφαιρέσει ετικέτες (tags) δίπλα από κάποιο όνομα χρήστη ή/και πρατηρίου οι οποίες θα είναι ορατές σε όλους.</w:t>
       </w:r>
     </w:p>
     <w:p>
@@ -2028,12 +1925,97 @@
     </w:p>
     <w:p>
       <w:pPr>
-        <w:pStyle w:val="Description"/>
-        <w:rPr/>
-      </w:pPr>
-      <w:r>
-        <w:rPr/>
-        <w:t>Αναφορά σε περιορισμούς εντός της εμβέλειας του εκάστοτε εμπλεκόμενου μέρους</w:t>
+        <w:pStyle w:val="Heading2"/>
+        <w:rPr/>
+      </w:pPr>
+      <w:r>
+        <w:rPr/>
+        <w:t>7.1 Περιορισμός χρόνου</w:t>
+      </w:r>
+    </w:p>
+    <w:p>
+      <w:pPr>
+        <w:pStyle w:val="Normal"/>
+        <w:jc w:val="both"/>
+        <w:rPr>
+          <w:sz w:val="22"/>
+          <w:szCs w:val="22"/>
+        </w:rPr>
+      </w:pPr>
+      <w:r>
+        <w:rPr>
+          <w:sz w:val="22"/>
+          <w:szCs w:val="22"/>
+        </w:rPr>
+        <w:tab/>
+      </w:r>
+      <w:r>
+        <w:rPr>
+          <w:sz w:val="22"/>
+          <w:szCs w:val="22"/>
+        </w:rPr>
+        <w:t xml:space="preserve">Το έργο οφείλει να έχει ολοκληρωθεί το αργότερο έως τα τέλη Φεβρουαρίου </w:t>
+      </w:r>
+      <w:r>
+        <w:rPr>
+          <w:sz w:val="22"/>
+          <w:szCs w:val="22"/>
+        </w:rPr>
+        <w:t>2019</w:t>
+      </w:r>
+      <w:r>
+        <w:rPr>
+          <w:sz w:val="22"/>
+          <w:szCs w:val="22"/>
+        </w:rPr>
+        <w:t>.</w:t>
+      </w:r>
+    </w:p>
+    <w:p>
+      <w:pPr>
+        <w:pStyle w:val="Heading2"/>
+        <w:rPr/>
+      </w:pPr>
+      <w:r>
+        <w:rPr/>
+        <w:t>7.</w:t>
+      </w:r>
+      <w:r>
+        <w:rPr/>
+        <w:t>2</w:t>
+      </w:r>
+      <w:r>
+        <w:rPr/>
+        <w:t xml:space="preserve"> Περιορισμός </w:t>
+      </w:r>
+      <w:r>
+        <w:rPr/>
+        <w:t>προσβασιμότητας εφαρμογής</w:t>
+      </w:r>
+    </w:p>
+    <w:p>
+      <w:pPr>
+        <w:pStyle w:val="Normal"/>
+        <w:jc w:val="both"/>
+        <w:rPr>
+          <w:sz w:val="22"/>
+          <w:szCs w:val="22"/>
+        </w:rPr>
+      </w:pPr>
+      <w:r>
+        <w:rPr>
+          <w:sz w:val="22"/>
+          <w:szCs w:val="22"/>
+        </w:rPr>
+        <w:tab/>
+        <w:t xml:space="preserve">Το </w:t>
+      </w:r>
+      <w:r>
+        <w:rPr>
+          <w:sz w:val="22"/>
+          <w:szCs w:val="22"/>
+        </w:rPr>
+        <w:t>έργο στην πιο εύχρηστη εκδοχή του, δηλαδή εισαγωγή τιμών καυσίμων κατά την στιγμή ανεφοδιασμού, θα απαιτεί πρόσβαση στο διαδίκτυο είτε μέσω παρεχόμενου wifi από το πρατήριο είτε πιθανότερα μέσω των δεδομένων κινητής του ιδίου του χρήστη.</w:t>
       </w:r>
     </w:p>
     <w:p>
@@ -2067,6 +2049,13 @@
           <w:szCs w:val="22"/>
         </w:rPr>
       </w:pPr>
+      <w:r>
+        <w:rPr>
+          <w:sz w:val="22"/>
+          <w:szCs w:val="22"/>
+        </w:rPr>
+        <w:t>Έργο/</w:t>
+      </w:r>
       <w:r>
         <w:rPr>
           <w:sz w:val="22"/>
@@ -2153,7 +2142,7 @@
       <w:fldChar w:fldCharType="separate"/>
     </w:r>
     <w:r>
-      <w:t>6</w:t>
+      <w:t>3</w:t>
     </w:r>
     <w:r>
       <w:fldChar w:fldCharType="end"/>

</xml_diff>

<commit_message>
spelling at 6th paragraph
</commit_message>
<xml_diff>
--- a/Developers StRS.docx
+++ b/Developers StRS.docx
@@ -747,9 +747,57 @@
         <w:rPr>
           <w:sz w:val="22"/>
           <w:szCs w:val="22"/>
-          <w:lang w:val="en-US"/>
-        </w:rPr>
-        <w:t>Τέλος, οι developers είναι υπεύθυνοι για τη συνολική υλοποίηση και συντήρηση της εφαρμογής. Φροντίζουν επίσης για την ασφάλεια, τον σχεδιασμό νέων updates, ώστε η πλατφόρμα benzinadika να εξελίσσεται και να βελτιώνεται διαρκώς (πχ εξάλειψη ενδεχομένων bugs, προσθήκη νέων λειτουργιών μελλοντικά κλπ), παρέχοντας στους χρήστες ακέραιες υπηρεσίες και καλύπτοντας τις συνεχώς αυξανόμενες απαιτήσεις της αγοράς.</w:t>
+          <w:lang w:val="el-GR" w:eastAsia="en-US" w:bidi="ar-SA"/>
+        </w:rPr>
+        <w:t xml:space="preserve">Τέλος, οι </w:t>
+      </w:r>
+      <w:r>
+        <w:rPr>
+          <w:sz w:val="22"/>
+          <w:szCs w:val="22"/>
+          <w:lang w:val="en-US" w:eastAsia="en-US" w:bidi="ar-SA"/>
+        </w:rPr>
+        <w:t>developers</w:t>
+      </w:r>
+      <w:r>
+        <w:rPr>
+          <w:sz w:val="22"/>
+          <w:szCs w:val="22"/>
+          <w:lang w:val="el-GR" w:eastAsia="en-US" w:bidi="ar-SA"/>
+        </w:rPr>
+        <w:t xml:space="preserve"> είναι υπεύθυνοι για τη συνολική υλοποίηση και συντήρηση της εφαρμογής. Φροντίζουν επίσης για την ασφάλεια, τον σχεδιασμό νέων </w:t>
+      </w:r>
+      <w:r>
+        <w:rPr>
+          <w:sz w:val="22"/>
+          <w:szCs w:val="22"/>
+          <w:lang w:val="en-US" w:eastAsia="en-US" w:bidi="ar-SA"/>
+        </w:rPr>
+        <w:t>updates</w:t>
+      </w:r>
+      <w:r>
+        <w:rPr>
+          <w:sz w:val="22"/>
+          <w:szCs w:val="22"/>
+          <w:lang w:val="el-GR" w:eastAsia="en-US" w:bidi="ar-SA"/>
+        </w:rPr>
+        <w:t xml:space="preserve">, ώστε η πλατφόρμα benzinadika να εξελίσσεται και να βελτιώνεται διαρκώς (πχ εξάλειψη ενδεχομένων </w:t>
+      </w:r>
+      <w:r>
+        <w:rPr>
+          <w:sz w:val="22"/>
+          <w:szCs w:val="22"/>
+          <w:lang w:val="en-US" w:eastAsia="en-US" w:bidi="ar-SA"/>
+        </w:rPr>
+        <w:t>bugs</w:t>
+      </w:r>
+      <w:r>
+        <w:rPr>
+          <w:sz w:val="22"/>
+          <w:szCs w:val="22"/>
+          <w:lang w:val="el-GR" w:eastAsia="en-US" w:bidi="ar-SA"/>
+        </w:rPr>
+        <w:t>, προσθήκη νέων λειτουργιών μελλοντικά κλπ), παρέχοντας στους χρήστες ακέραιες υπηρεσίες και καλύπτοντας τις συνεχώς αυξανόμενες απαιτήσεις της αγοράς.</w:t>
       </w:r>
     </w:p>
     <w:p>
@@ -2353,17 +2401,14 @@
           <w:ilvl w:val="0"/>
           <w:numId w:val="2"/>
         </w:numPr>
-        <w:rPr>
-          <w:sz w:val="22"/>
-          <w:szCs w:val="22"/>
-        </w:rPr>
-      </w:pPr>
-      <w:r>
-        <w:rPr>
-          <w:sz w:val="22"/>
-          <w:szCs w:val="22"/>
-        </w:rPr>
-        <w:t>Κάθε εγγεγραμμένος χρήστης, θα μπορεί να πορσθέτει τιμές για κάθε πρατήριο που επισκέφτεται. Αν το παρών πρατήριο δεν βρίσκεται στη λίστα, θα μπορεί να το προσθέτει ο ίδιος.</w:t>
+        <w:rPr/>
+      </w:pPr>
+      <w:r>
+        <w:rPr>
+          <w:sz w:val="22"/>
+          <w:szCs w:val="22"/>
+        </w:rPr>
+        <w:t>Κάθε εγγεγραμμένος χρήστης, θα μπορεί να προσθέτει τιμές για κάθε πρατήριο που επισκέφτεται. Αν το παρών πρατήριο δεν βρίσκεται στη λίστα, θα μπορεί να το προσθέτει ο ίδιος.</w:t>
       </w:r>
     </w:p>
     <w:p>
@@ -2373,10 +2418,7 @@
           <w:ilvl w:val="0"/>
           <w:numId w:val="2"/>
         </w:numPr>
-        <w:rPr>
-          <w:sz w:val="22"/>
-          <w:szCs w:val="22"/>
-        </w:rPr>
+        <w:rPr/>
       </w:pPr>
       <w:r>
         <w:rPr>
@@ -2398,7 +2440,21 @@
           <w:sz w:val="22"/>
           <w:szCs w:val="22"/>
         </w:rPr>
-        <w:t xml:space="preserve"> προκειμένου να είναι εύκολος ο εντοπισμός ενός πρατηρίου απο το χρήστη, καθώς επίσης να γίνεται και αναζήτηση των καλύτερων τιμών με κριτήριο της γεωγραφικής περιοχής του. </w:t>
+        <w:t xml:space="preserve"> προκειμένου να είναι εύκολος ο εντοπισμός ενός πρατηρίου απο το χρήστη, καθώς επίσης να γίνεται και αναζήτηση των καλύτερων τιμών με κριτήριο τη</w:t>
+      </w:r>
+      <w:r>
+        <w:rPr>
+          <w:sz w:val="22"/>
+          <w:szCs w:val="22"/>
+        </w:rPr>
+        <w:t>ν</w:t>
+      </w:r>
+      <w:r>
+        <w:rPr>
+          <w:sz w:val="22"/>
+          <w:szCs w:val="22"/>
+        </w:rPr>
+        <w:t xml:space="preserve"> γεωγραφική περιοχή του. </w:t>
       </w:r>
     </w:p>
     <w:p>
@@ -2465,7 +2521,21 @@
           <w:szCs w:val="22"/>
         </w:rPr>
         <w:tab/>
-        <w:t>Το έργο στην πιο εύχρηστη εκδοχή του, δηλαδή εισαγωγή τιμών καυσίμων κατά την στιγμή ανεφοδιασμού, θα απαιτεί πρόσβαση στο διαδίκτυο είτε μέσω παρεχόμενου wifi από το πρατήριο είτε πιθανότερα μέσω των δεδομένων κινητής του ιδίου του χρήστη.</w:t>
+        <w:t xml:space="preserve">Το έργο στην πιο εύχρηστη εκδοχή του, δηλαδή </w:t>
+      </w:r>
+      <w:r>
+        <w:rPr>
+          <w:sz w:val="22"/>
+          <w:szCs w:val="22"/>
+        </w:rPr>
+        <w:t xml:space="preserve">την </w:t>
+      </w:r>
+      <w:r>
+        <w:rPr>
+          <w:sz w:val="22"/>
+          <w:szCs w:val="22"/>
+        </w:rPr>
+        <w:t>εισαγωγή τιμών καυσίμων κατά την στιγμή ανεφοδιασμού, θα απαιτεί πρόσβαση στο διαδίκτυο είτε μέσω παρεχόμενου wifi από το πρατήριο είτε πιθανότερα μέσω των δεδομένων κινητής του ιδίου του χρήστη.</w:t>
       </w:r>
     </w:p>
     <w:p>
@@ -2561,21 +2631,7 @@
         <w:sz w:val="18"/>
         <w:szCs w:val="18"/>
       </w:rPr>
-      <w:t>(</w:t>
-    </w:r>
-    <w:r>
-      <w:rPr>
-        <w:sz w:val="18"/>
-        <w:szCs w:val="18"/>
-      </w:rPr>
-      <w:t>Bits Please</w:t>
-    </w:r>
-    <w:r>
-      <w:rPr>
-        <w:sz w:val="18"/>
-        <w:szCs w:val="18"/>
-      </w:rPr>
-      <w:t>)</w:t>
+      <w:t>(Bits Please)</w:t>
       <w:tab/>
       <w:t xml:space="preserve">ΕΓΓΡΑΦΟ </w:t>
     </w:r>
@@ -2621,7 +2677,7 @@
         <w:sz w:val="18"/>
         <w:szCs w:val="18"/>
       </w:rPr>
-      <w:t>8</w:t>
+      <w:t>5</w:t>
     </w:r>
     <w:r>
       <w:rPr>
@@ -3892,6 +3948,78 @@
       <w:szCs w:val="22"/>
     </w:rPr>
   </w:style>
+  <w:style w:type="character" w:styleId="ListLabel45">
+    <w:name w:val="ListLabel 45"/>
+    <w:qFormat/>
+    <w:rPr>
+      <w:rFonts w:cs="Symbol"/>
+      <w:sz w:val="22"/>
+    </w:rPr>
+  </w:style>
+  <w:style w:type="character" w:styleId="ListLabel46">
+    <w:name w:val="ListLabel 46"/>
+    <w:qFormat/>
+    <w:rPr>
+      <w:rFonts w:cs="Courier New"/>
+    </w:rPr>
+  </w:style>
+  <w:style w:type="character" w:styleId="ListLabel47">
+    <w:name w:val="ListLabel 47"/>
+    <w:qFormat/>
+    <w:rPr>
+      <w:rFonts w:cs="Wingdings"/>
+    </w:rPr>
+  </w:style>
+  <w:style w:type="character" w:styleId="ListLabel48">
+    <w:name w:val="ListLabel 48"/>
+    <w:qFormat/>
+    <w:rPr>
+      <w:rFonts w:cs="Symbol"/>
+    </w:rPr>
+  </w:style>
+  <w:style w:type="character" w:styleId="ListLabel49">
+    <w:name w:val="ListLabel 49"/>
+    <w:qFormat/>
+    <w:rPr>
+      <w:rFonts w:cs="Courier New"/>
+    </w:rPr>
+  </w:style>
+  <w:style w:type="character" w:styleId="ListLabel50">
+    <w:name w:val="ListLabel 50"/>
+    <w:qFormat/>
+    <w:rPr>
+      <w:rFonts w:cs="Wingdings"/>
+    </w:rPr>
+  </w:style>
+  <w:style w:type="character" w:styleId="ListLabel51">
+    <w:name w:val="ListLabel 51"/>
+    <w:qFormat/>
+    <w:rPr>
+      <w:rFonts w:cs="Symbol"/>
+    </w:rPr>
+  </w:style>
+  <w:style w:type="character" w:styleId="ListLabel52">
+    <w:name w:val="ListLabel 52"/>
+    <w:qFormat/>
+    <w:rPr>
+      <w:rFonts w:cs="Courier New"/>
+    </w:rPr>
+  </w:style>
+  <w:style w:type="character" w:styleId="ListLabel53">
+    <w:name w:val="ListLabel 53"/>
+    <w:qFormat/>
+    <w:rPr>
+      <w:rFonts w:cs="Wingdings"/>
+    </w:rPr>
+  </w:style>
+  <w:style w:type="character" w:styleId="ListLabel54">
+    <w:name w:val="ListLabel 54"/>
+    <w:qFormat/>
+    <w:rPr>
+      <w:sz w:val="22"/>
+      <w:szCs w:val="22"/>
+    </w:rPr>
+  </w:style>
   <w:style w:type="paragraph" w:styleId="Heading" w:customStyle="1">
     <w:name w:val="Heading"/>
     <w:basedOn w:val="Normal"/>

</xml_diff>